<commit_message>
Added Use Case appendix to SRS. Generated UC PDF.
</commit_message>
<xml_diff>
--- a/documentation/submissions/03-requirements/Unlimited Well – System Use Cases.docx
+++ b/documentation/submissions/03-requirements/Unlimited Well – System Use Cases.docx
@@ -1,7 +1,15 @@
 
 <file path=word/document.xml><?xml version="1.0" encoding="utf-8"?>
-<w:document xmlns:ve="http://schemas.openxmlformats.org/markup-compatibility/2006" xmlns:o="urn:schemas-microsoft-com:office:office" xmlns:r="http://schemas.openxmlformats.org/officeDocument/2006/relationships" xmlns:m="http://schemas.openxmlformats.org/officeDocument/2006/math" xmlns:v="urn:schemas-microsoft-com:vml" xmlns:wp="http://schemas.openxmlformats.org/drawingml/2006/wordprocessingDrawing" xmlns:w10="urn:schemas-microsoft-com:office:word" xmlns:w="http://schemas.openxmlformats.org/wordprocessingml/2006/main" xmlns:wne="http://schemas.microsoft.com/office/word/2006/wordml">
+<w:document xmlns:mv="urn:schemas-microsoft-com:mac:vml" xmlns:mo="http://schemas.microsoft.com/office/mac/office/2008/main" xmlns:ve="http://schemas.openxmlformats.org/markup-compatibility/2006" xmlns:o="urn:schemas-microsoft-com:office:office" xmlns:r="http://schemas.openxmlformats.org/officeDocument/2006/relationships" xmlns:m="http://schemas.openxmlformats.org/officeDocument/2006/math" xmlns:v="urn:schemas-microsoft-com:vml" xmlns:w10="urn:schemas-microsoft-com:office:word" xmlns:w="http://schemas.openxmlformats.org/wordprocessingml/2006/main" xmlns:wne="http://schemas.microsoft.com/office/word/2006/wordml" xmlns:wp="http://schemas.openxmlformats.org/drawingml/2006/wordprocessingDrawing" ve:Ignorable="mv" ve:PreserveAttributes="mv:*">
   <w:body>
+    <w:p>
+      <w:pPr>
+        <w:pStyle w:val="Heading1"/>
+      </w:pPr>
+      <w:r>
+        <w:t>Appendix A</w:t>
+      </w:r>
+    </w:p>
     <w:p>
       <w:pPr>
         <w:pStyle w:val="Heading1"/>
@@ -45,7 +53,7 @@
       <w:r>
         <w:rPr>
           <w:noProof/>
-          <w:lang w:eastAsia="sv-SE"/>
+          <w:lang w:val="en-US"/>
         </w:rPr>
         <w:drawing>
           <wp:inline distT="0" distB="0" distL="0" distR="0">
@@ -480,7 +488,6 @@
           <w:rStyle w:val="Heading2Char"/>
           <w:lang w:val="en-US"/>
         </w:rPr>
-        <w:lastRenderedPageBreak/>
         <w:t xml:space="preserve">UC2. </w:t>
       </w:r>
       <w:r>
@@ -493,7 +500,7 @@
       <w:r>
         <w:rPr>
           <w:noProof/>
-          <w:lang w:eastAsia="sv-SE"/>
+          <w:lang w:val="en-US"/>
         </w:rPr>
         <w:drawing>
           <wp:inline distT="0" distB="0" distL="0" distR="0">
@@ -793,7 +800,21 @@
               <w:rPr>
                 <w:lang w:val="en-US"/>
               </w:rPr>
-              <w:t>r makes changes and clics enter</w:t>
+              <w:t xml:space="preserve">r makes changes and </w:t>
+            </w:r>
+            <w:proofErr w:type="spellStart"/>
+            <w:r>
+              <w:rPr>
+                <w:lang w:val="en-US"/>
+              </w:rPr>
+              <w:t>clics</w:t>
+            </w:r>
+            <w:proofErr w:type="spellEnd"/>
+            <w:r>
+              <w:rPr>
+                <w:lang w:val="en-US"/>
+              </w:rPr>
+              <w:t xml:space="preserve"> enter</w:t>
             </w:r>
           </w:p>
           <w:p>
@@ -811,7 +832,21 @@
               <w:rPr>
                 <w:lang w:val="en-US"/>
               </w:rPr>
-              <w:t>The system gives a response message saying wether the change was made or for some reason not possible</w:t>
+              <w:t xml:space="preserve">The system gives a response message saying </w:t>
+            </w:r>
+            <w:proofErr w:type="spellStart"/>
+            <w:r>
+              <w:rPr>
+                <w:lang w:val="en-US"/>
+              </w:rPr>
+              <w:t>wether</w:t>
+            </w:r>
+            <w:proofErr w:type="spellEnd"/>
+            <w:r>
+              <w:rPr>
+                <w:lang w:val="en-US"/>
+              </w:rPr>
+              <w:t xml:space="preserve"> the change was made or for some reason not possible</w:t>
             </w:r>
           </w:p>
         </w:tc>
@@ -891,7 +926,21 @@
               <w:rPr>
                 <w:lang w:val="en-US"/>
               </w:rPr>
-              <w:t>Registration details are changed if posible, otherwise noted</w:t>
+              <w:t xml:space="preserve">Registration details are changed if </w:t>
+            </w:r>
+            <w:proofErr w:type="spellStart"/>
+            <w:r>
+              <w:rPr>
+                <w:lang w:val="en-US"/>
+              </w:rPr>
+              <w:t>posible</w:t>
+            </w:r>
+            <w:proofErr w:type="spellEnd"/>
+            <w:r>
+              <w:rPr>
+                <w:lang w:val="en-US"/>
+              </w:rPr>
+              <w:t>, otherwise noted</w:t>
             </w:r>
           </w:p>
         </w:tc>
@@ -917,19 +966,11 @@
         </w:rPr>
         <w:br w:type="page"/>
       </w:r>
-    </w:p>
-    <w:p>
-      <w:pPr>
-        <w:rPr>
-          <w:lang w:val="en-US"/>
-        </w:rPr>
-      </w:pPr>
       <w:r>
         <w:rPr>
           <w:rStyle w:val="Heading2Char"/>
           <w:lang w:val="en-US"/>
         </w:rPr>
-        <w:lastRenderedPageBreak/>
         <w:t xml:space="preserve">UC3. </w:t>
       </w:r>
       <w:r>
@@ -949,7 +990,7 @@
       <w:r>
         <w:rPr>
           <w:noProof/>
-          <w:lang w:eastAsia="sv-SE"/>
+          <w:lang w:val="en-US"/>
         </w:rPr>
         <w:drawing>
           <wp:inline distT="0" distB="0" distL="0" distR="0">
@@ -1331,22 +1372,18 @@
         </w:rPr>
         <w:br w:type="page"/>
       </w:r>
-    </w:p>
-    <w:p>
-      <w:pPr>
-        <w:rPr>
-          <w:lang w:val="en-US"/>
-        </w:rPr>
-      </w:pPr>
       <w:r>
         <w:rPr>
           <w:rStyle w:val="Heading2Char"/>
           <w:lang w:val="en-US"/>
         </w:rPr>
-        <w:lastRenderedPageBreak/>
         <w:t>UC4. Update transport status</w:t>
       </w:r>
       <w:r>
+        <w:rPr>
+          <w:noProof/>
+          <w:lang w:val="en-US"/>
+        </w:rPr>
         <w:drawing>
           <wp:inline distT="0" distB="0" distL="0" distR="0">
             <wp:extent cx="5760720" cy="2428072"/>
@@ -1603,8 +1640,16 @@
               <w:rPr>
                 <w:lang w:val="en-US"/>
               </w:rPr>
-              <w:t>Transporter logs in to LUW from the view called LaT</w:t>
-            </w:r>
+              <w:t xml:space="preserve">Transporter logs in to LUW from the view called </w:t>
+            </w:r>
+            <w:proofErr w:type="spellStart"/>
+            <w:r>
+              <w:rPr>
+                <w:lang w:val="en-US"/>
+              </w:rPr>
+              <w:t>LaT</w:t>
+            </w:r>
+            <w:proofErr w:type="spellEnd"/>
           </w:p>
           <w:p>
             <w:pPr>
@@ -1725,7 +1770,7 @@
 </file>
 
 <file path=word/numbering.xml><?xml version="1.0" encoding="utf-8"?>
-<w:numbering xmlns:ve="http://schemas.openxmlformats.org/markup-compatibility/2006" xmlns:o="urn:schemas-microsoft-com:office:office" xmlns:r="http://schemas.openxmlformats.org/officeDocument/2006/relationships" xmlns:m="http://schemas.openxmlformats.org/officeDocument/2006/math" xmlns:v="urn:schemas-microsoft-com:vml" xmlns:wp="http://schemas.openxmlformats.org/drawingml/2006/wordprocessingDrawing" xmlns:w10="urn:schemas-microsoft-com:office:word" xmlns:w="http://schemas.openxmlformats.org/wordprocessingml/2006/main" xmlns:wne="http://schemas.microsoft.com/office/word/2006/wordml">
+<w:numbering xmlns:mv="urn:schemas-microsoft-com:mac:vml" xmlns:mo="http://schemas.microsoft.com/office/mac/office/2008/main" xmlns:ve="http://schemas.openxmlformats.org/markup-compatibility/2006" xmlns:o="urn:schemas-microsoft-com:office:office" xmlns:r="http://schemas.openxmlformats.org/officeDocument/2006/relationships" xmlns:m="http://schemas.openxmlformats.org/officeDocument/2006/math" xmlns:v="urn:schemas-microsoft-com:vml" xmlns:w10="urn:schemas-microsoft-com:office:word" xmlns:w="http://schemas.openxmlformats.org/wordprocessingml/2006/main" xmlns:wne="http://schemas.microsoft.com/office/word/2006/wordml" xmlns:wp="http://schemas.openxmlformats.org/drawingml/2006/wordprocessingDrawing">
   <w:abstractNum w:abstractNumId="0">
     <w:nsid w:val="11E65CED"/>
     <w:multiLevelType w:val="hybridMultilevel"/>
@@ -2518,7 +2563,7 @@
       </w:pPr>
     </w:pPrDefault>
   </w:docDefaults>
-  <w:latentStyles w:defLockedState="0" w:defUIPriority="99" w:defSemiHidden="1" w:defUnhideWhenUsed="1" w:defQFormat="0" w:count="267">
+  <w:latentStyles w:defLockedState="0" w:defUIPriority="99" w:defSemiHidden="1" w:defUnhideWhenUsed="1" w:defQFormat="0" w:count="276">
     <w:lsdException w:name="Normal" w:semiHidden="0" w:uiPriority="0" w:unhideWhenUsed="0" w:qFormat="1"/>
     <w:lsdException w:name="heading 1" w:semiHidden="0" w:uiPriority="9" w:unhideWhenUsed="0" w:qFormat="1"/>
     <w:lsdException w:name="heading 2" w:uiPriority="9" w:qFormat="1"/>
@@ -2711,13 +2756,11 @@
   </w:style>
   <w:style w:type="character" w:default="1" w:styleId="DefaultParagraphFont">
     <w:name w:val="Default Paragraph Font"/>
-    <w:uiPriority w:val="1"/>
     <w:semiHidden/>
     <w:unhideWhenUsed/>
   </w:style>
   <w:style w:type="table" w:default="1" w:styleId="TableNormal">
     <w:name w:val="Normal Table"/>
-    <w:uiPriority w:val="99"/>
     <w:semiHidden/>
     <w:unhideWhenUsed/>
     <w:qFormat/>
@@ -2733,7 +2776,6 @@
   </w:style>
   <w:style w:type="numbering" w:default="1" w:styleId="NoList">
     <w:name w:val="No List"/>
-    <w:uiPriority w:val="99"/>
     <w:semiHidden/>
     <w:unhideWhenUsed/>
   </w:style>

</xml_diff>